<commit_message>
QAing code & new figures
</commit_message>
<xml_diff>
--- a/writing/2023-12-21_prawnz_survival_figures_tables.docx
+++ b/writing/2023-12-21_prawnz_survival_figures_tables.docx
@@ -14287,6 +14287,346 @@
           <w:rFonts w:ascii="Roboto" w:hAnsi="Roboto"/>
         </w:rPr>
         <w:t>FIGURES</w:t>
+      </w:r>
+    </w:p>
+    <w:p>
+      <w:pPr>
+        <w:spacing w:line="480" w:lineRule="auto"/>
+        <w:rPr>
+          <w:rFonts w:ascii="Roboto" w:hAnsi="Roboto"/>
+        </w:rPr>
+      </w:pPr>
+      <w:r>
+        <w:rPr>
+          <w:rFonts w:ascii="Roboto" w:hAnsi="Roboto"/>
+        </w:rPr>
+        <w:t>Figure 1 &lt;</w:t>
+      </w:r>
+      <w:proofErr w:type="gramStart"/>
+      <w:r>
+        <w:rPr>
+          <w:rFonts w:ascii="Roboto" w:hAnsi="Roboto"/>
+        </w:rPr>
+        <w:t>-  Unbanded</w:t>
+      </w:r>
+      <w:proofErr w:type="gramEnd"/>
+      <w:r>
+        <w:rPr>
+          <w:rFonts w:ascii="Roboto" w:hAnsi="Roboto"/>
+        </w:rPr>
+        <w:t xml:space="preserve"> vs banded length violin plot</w:t>
+      </w:r>
+    </w:p>
+    <w:p>
+      <w:pPr>
+        <w:spacing w:line="480" w:lineRule="auto"/>
+        <w:rPr>
+          <w:rFonts w:ascii="Roboto" w:hAnsi="Roboto"/>
+        </w:rPr>
+      </w:pPr>
+      <w:r>
+        <w:rPr>
+          <w:rFonts w:ascii="Roboto" w:hAnsi="Roboto"/>
+        </w:rPr>
+        <w:t xml:space="preserve">Figure 2&lt;- Length NAs per treatment </w:t>
+      </w:r>
+    </w:p>
+    <w:p>
+      <w:pPr>
+        <w:spacing w:line="480" w:lineRule="auto"/>
+        <w:rPr>
+          <w:rFonts w:ascii="Roboto" w:hAnsi="Roboto"/>
+        </w:rPr>
+      </w:pPr>
+      <w:r>
+        <w:rPr>
+          <w:rFonts w:ascii="Roboto" w:hAnsi="Roboto"/>
+        </w:rPr>
+        <w:t>Figure 3 &lt;- prawn loss per treatment</w:t>
+      </w:r>
+    </w:p>
+    <w:p>
+      <w:pPr>
+        <w:spacing w:line="480" w:lineRule="auto"/>
+        <w:rPr>
+          <w:rFonts w:ascii="Roboto" w:hAnsi="Roboto"/>
+        </w:rPr>
+      </w:pPr>
+      <w:r>
+        <w:rPr>
+          <w:rFonts w:ascii="Roboto" w:hAnsi="Roboto"/>
+        </w:rPr>
+        <w:t xml:space="preserve">Figure 4 &lt;- Loss thought </w:t>
+      </w:r>
+      <w:proofErr w:type="gramStart"/>
+      <w:r>
+        <w:rPr>
+          <w:rFonts w:ascii="Roboto" w:hAnsi="Roboto"/>
+        </w:rPr>
+        <w:t>experiment</w:t>
+      </w:r>
+      <w:proofErr w:type="gramEnd"/>
+    </w:p>
+    <w:p>
+      <w:pPr>
+        <w:spacing w:line="480" w:lineRule="auto"/>
+        <w:rPr>
+          <w:rFonts w:ascii="Roboto" w:hAnsi="Roboto"/>
+        </w:rPr>
+      </w:pPr>
+    </w:p>
+    <w:p>
+      <w:pPr>
+        <w:spacing w:line="480" w:lineRule="auto"/>
+        <w:rPr>
+          <w:rFonts w:ascii="Roboto" w:hAnsi="Roboto"/>
+        </w:rPr>
+      </w:pPr>
+      <w:r>
+        <w:rPr>
+          <w:rFonts w:ascii="Roboto" w:hAnsi="Roboto"/>
+        </w:rPr>
+        <w:t>Figure 5 &lt;- Treatment Survival histogram</w:t>
+      </w:r>
+    </w:p>
+    <w:p>
+      <w:pPr>
+        <w:spacing w:line="480" w:lineRule="auto"/>
+        <w:rPr>
+          <w:rFonts w:ascii="Roboto" w:hAnsi="Roboto"/>
+        </w:rPr>
+      </w:pPr>
+      <w:r>
+        <w:rPr>
+          <w:rFonts w:ascii="Roboto" w:hAnsi="Roboto"/>
+        </w:rPr>
+        <w:t xml:space="preserve">Figure 6 &lt;- Temp survival </w:t>
+      </w:r>
+    </w:p>
+    <w:p>
+      <w:pPr>
+        <w:spacing w:line="480" w:lineRule="auto"/>
+        <w:rPr>
+          <w:rFonts w:ascii="Roboto" w:hAnsi="Roboto"/>
+        </w:rPr>
+      </w:pPr>
+      <w:r>
+        <w:rPr>
+          <w:rFonts w:ascii="Roboto" w:hAnsi="Roboto"/>
+        </w:rPr>
+        <w:lastRenderedPageBreak/>
+        <w:t>Figure 7 &lt;- Length survival</w:t>
+      </w:r>
+    </w:p>
+    <w:p>
+      <w:pPr>
+        <w:spacing w:line="480" w:lineRule="auto"/>
+        <w:rPr>
+          <w:rFonts w:ascii="Roboto" w:hAnsi="Roboto"/>
+        </w:rPr>
+      </w:pPr>
+      <w:r>
+        <w:rPr>
+          <w:rFonts w:ascii="Roboto" w:hAnsi="Roboto"/>
+        </w:rPr>
+        <w:t xml:space="preserve">Figure 8 &lt;- Stage </w:t>
+      </w:r>
+      <w:proofErr w:type="spellStart"/>
+      <w:r>
+        <w:rPr>
+          <w:rFonts w:ascii="Roboto" w:hAnsi="Roboto"/>
+        </w:rPr>
+        <w:t>Dist</w:t>
+      </w:r>
+      <w:proofErr w:type="spellEnd"/>
+      <w:r>
+        <w:rPr>
+          <w:rFonts w:ascii="Roboto" w:hAnsi="Roboto"/>
+        </w:rPr>
+        <w:t xml:space="preserve">? </w:t>
+      </w:r>
+    </w:p>
+    <w:p>
+      <w:pPr>
+        <w:spacing w:line="480" w:lineRule="auto"/>
+        <w:rPr>
+          <w:rFonts w:ascii="Roboto" w:hAnsi="Roboto"/>
+        </w:rPr>
+      </w:pPr>
+    </w:p>
+    <w:p>
+      <w:pPr>
+        <w:spacing w:line="480" w:lineRule="auto"/>
+        <w:rPr>
+          <w:rFonts w:ascii="Roboto" w:hAnsi="Roboto"/>
+        </w:rPr>
+      </w:pPr>
+      <w:r>
+        <w:rPr>
+          <w:rFonts w:ascii="Roboto" w:hAnsi="Roboto"/>
+        </w:rPr>
+        <w:t xml:space="preserve">Figure 9 &lt;- Reflex </w:t>
+      </w:r>
+      <w:proofErr w:type="spellStart"/>
+      <w:r>
+        <w:rPr>
+          <w:rFonts w:ascii="Roboto" w:hAnsi="Roboto"/>
+        </w:rPr>
+        <w:t>Dist</w:t>
+      </w:r>
+      <w:proofErr w:type="spellEnd"/>
+    </w:p>
+    <w:p>
+      <w:pPr>
+        <w:spacing w:line="480" w:lineRule="auto"/>
+        <w:rPr>
+          <w:rFonts w:ascii="Roboto" w:hAnsi="Roboto"/>
+        </w:rPr>
+      </w:pPr>
+      <w:r>
+        <w:rPr>
+          <w:rFonts w:ascii="Roboto" w:hAnsi="Roboto"/>
+        </w:rPr>
+        <w:t xml:space="preserve">Figure 10 &lt;- predicted release mortality stacked </w:t>
+      </w:r>
+      <w:proofErr w:type="spellStart"/>
+      <w:r>
+        <w:rPr>
+          <w:rFonts w:ascii="Roboto" w:hAnsi="Roboto"/>
+        </w:rPr>
+        <w:t>barplot</w:t>
+      </w:r>
+      <w:proofErr w:type="spellEnd"/>
+      <w:r>
+        <w:rPr>
+          <w:rFonts w:ascii="Roboto" w:hAnsi="Roboto"/>
+        </w:rPr>
+        <w:t>---- discussion?</w:t>
+      </w:r>
+    </w:p>
+    <w:p>
+      <w:pPr>
+        <w:spacing w:line="480" w:lineRule="auto"/>
+        <w:rPr>
+          <w:rFonts w:ascii="Roboto" w:hAnsi="Roboto"/>
+        </w:rPr>
+      </w:pPr>
+    </w:p>
+    <w:p>
+      <w:pPr>
+        <w:spacing w:line="480" w:lineRule="auto"/>
+        <w:rPr>
+          <w:rFonts w:ascii="Roboto" w:hAnsi="Roboto"/>
+        </w:rPr>
+      </w:pPr>
+      <w:r>
+        <w:rPr>
+          <w:rFonts w:ascii="Roboto" w:hAnsi="Roboto"/>
+        </w:rPr>
+        <w:t>Figure 11&lt;- 3 panel Survival curves by temperature with temperature-binned survival average points.</w:t>
+      </w:r>
+    </w:p>
+    <w:p>
+      <w:pPr>
+        <w:spacing w:line="480" w:lineRule="auto"/>
+        <w:rPr>
+          <w:rFonts w:ascii="Roboto" w:hAnsi="Roboto"/>
+        </w:rPr>
+      </w:pPr>
+      <w:r>
+        <w:rPr>
+          <w:rFonts w:ascii="Roboto" w:hAnsi="Roboto"/>
+        </w:rPr>
+        <w:t xml:space="preserve">Figure 12&lt;- Survival 9 curves, showing relative influence of length and </w:t>
+      </w:r>
+      <w:proofErr w:type="gramStart"/>
+      <w:r>
+        <w:rPr>
+          <w:rFonts w:ascii="Roboto" w:hAnsi="Roboto"/>
+        </w:rPr>
+        <w:t>temperature</w:t>
+      </w:r>
+      <w:proofErr w:type="gramEnd"/>
+    </w:p>
+    <w:p>
+      <w:pPr>
+        <w:spacing w:line="480" w:lineRule="auto"/>
+        <w:rPr>
+          <w:rFonts w:ascii="Roboto" w:hAnsi="Roboto"/>
+        </w:rPr>
+      </w:pPr>
+    </w:p>
+    <w:p>
+      <w:pPr>
+        <w:spacing w:line="480" w:lineRule="auto"/>
+        <w:rPr>
+          <w:rFonts w:ascii="Roboto" w:hAnsi="Roboto"/>
+        </w:rPr>
+      </w:pPr>
+      <w:r>
+        <w:rPr>
+          <w:rFonts w:ascii="Roboto" w:hAnsi="Roboto"/>
+        </w:rPr>
+        <w:t xml:space="preserve">Table 1 &lt;- Trial summary table </w:t>
+      </w:r>
+    </w:p>
+    <w:p>
+      <w:pPr>
+        <w:spacing w:line="480" w:lineRule="auto"/>
+        <w:rPr>
+          <w:rFonts w:ascii="Roboto" w:hAnsi="Roboto"/>
+        </w:rPr>
+      </w:pPr>
+      <w:r>
+        <w:rPr>
+          <w:rFonts w:ascii="Roboto" w:hAnsi="Roboto"/>
+        </w:rPr>
+        <w:t>Table 2 &lt;- BIC Table</w:t>
+      </w:r>
+    </w:p>
+    <w:p>
+      <w:pPr>
+        <w:spacing w:line="480" w:lineRule="auto"/>
+        <w:rPr>
+          <w:rFonts w:ascii="Roboto" w:hAnsi="Roboto"/>
+        </w:rPr>
+      </w:pPr>
+      <w:r>
+        <w:rPr>
+          <w:rFonts w:ascii="Roboto" w:hAnsi="Roboto"/>
+        </w:rPr>
+        <w:t>Table 3 &lt;- Model Comparison table</w:t>
+      </w:r>
+    </w:p>
+    <w:p>
+      <w:pPr>
+        <w:spacing w:line="480" w:lineRule="auto"/>
+        <w:rPr>
+          <w:rFonts w:ascii="Roboto" w:hAnsi="Roboto"/>
+        </w:rPr>
+      </w:pPr>
+    </w:p>
+    <w:p>
+      <w:pPr>
+        <w:spacing w:line="480" w:lineRule="auto"/>
+        <w:ind w:firstLine="720"/>
+        <w:rPr>
+          <w:rFonts w:ascii="Roboto" w:hAnsi="Roboto"/>
+        </w:rPr>
+      </w:pPr>
+    </w:p>
+    <w:p>
+      <w:pPr>
+        <w:spacing w:line="480" w:lineRule="auto"/>
+        <w:rPr>
+          <w:rFonts w:ascii="Roboto" w:hAnsi="Roboto"/>
+        </w:rPr>
+      </w:pPr>
+      <w:r>
+        <w:rPr>
+          <w:rFonts w:ascii="Roboto" w:hAnsi="Roboto"/>
+        </w:rPr>
+        <w:t>Appendix 1 &lt;- multi-page trial summary</w:t>
       </w:r>
     </w:p>
     <w:p>

</xml_diff>